<commit_message>
add filter dim/range info
</commit_message>
<xml_diff>
--- a/Audio_Effects/3DSound/rwth-aachen virtual 3D sound.docx
+++ b/Audio_Effects/3DSound/rwth-aachen virtual 3D sound.docx
@@ -34,11 +34,6 @@
       </w:hyperlink>
     </w:p>
     <w:p>
-      <w:pPr>
-        <w:rPr>
-          <w:rFonts w:hint="eastAsia"/>
-        </w:rPr>
-      </w:pPr>
       <w:hyperlink r:id="rId7" w:history="1">
         <w:r>
           <w:rPr>
@@ -62,8 +57,6 @@
         </w:rPr>
         <w:t>从名字上看是这个</w:t>
       </w:r>
-      <w:bookmarkStart w:id="0" w:name="_GoBack"/>
-      <w:bookmarkEnd w:id="0"/>
       <w:r>
         <w:rPr>
           <w:rFonts w:hint="eastAsia"/>
@@ -407,6 +400,7 @@
       </w:pPr>
       <w:proofErr w:type="spellStart"/>
       <w:r>
+        <w:lastRenderedPageBreak/>
         <w:t>getFilterIndex</w:t>
       </w:r>
       <w:proofErr w:type="spellEnd"/>
@@ -457,6 +451,11 @@
         <w:t>filterindex</w:t>
       </w:r>
       <w:proofErr w:type="spellEnd"/>
+      <w:r>
+        <w:t>, beta=[45,180]/5, alpha=[0-360]/5</w:t>
+      </w:r>
+      <w:bookmarkStart w:id="0" w:name="_GoBack"/>
+      <w:bookmarkEnd w:id="0"/>
       <w:r>
         <w:rPr>
           <w:rFonts w:hint="eastAsia"/>
@@ -474,7 +473,6 @@
       </w:pPr>
       <w:proofErr w:type="spellStart"/>
       <w:r>
-        <w:lastRenderedPageBreak/>
         <w:t>changeFilter</w:t>
       </w:r>
       <w:proofErr w:type="spellEnd"/>
@@ -532,6 +530,11 @@
       </w:r>
     </w:p>
     <w:p>
+      <w:pPr>
+        <w:rPr>
+          <w:rStyle w:val="Hyperlink"/>
+        </w:rPr>
+      </w:pPr>
       <w:hyperlink r:id="rId11" w:history="1">
         <w:r>
           <w:rPr>
@@ -542,6 +545,29 @@
       </w:hyperlink>
     </w:p>
     <w:p>
+      <w:pPr>
+        <w:pStyle w:val="ListParagraph"/>
+        <w:numPr>
+          <w:ilvl w:val="0"/>
+          <w:numId w:val="2"/>
+        </w:numPr>
+      </w:pPr>
+      <w:r>
+        <w:t>28x120</w:t>
+      </w:r>
+      <w:r>
+        <w:t>x</w:t>
+      </w:r>
+      <w:r>
+        <w:t>279x2</w:t>
+      </w:r>
+    </w:p>
+    <w:p>
+      <w:pPr>
+        <w:rPr>
+          <w:rStyle w:val="Hyperlink"/>
+        </w:rPr>
+      </w:pPr>
       <w:hyperlink r:id="rId12" w:history="1">
         <w:r>
           <w:rPr>
@@ -553,11 +579,17 @@
     </w:p>
     <w:p>
       <w:pPr>
-        <w:rPr>
-          <w:rFonts w:hint="eastAsia"/>
-        </w:rPr>
-      </w:pPr>
-    </w:p>
+        <w:pStyle w:val="ListParagraph"/>
+        <w:numPr>
+          <w:ilvl w:val="0"/>
+          <w:numId w:val="2"/>
+        </w:numPr>
+      </w:pPr>
+      <w:r>
+        <w:t>28x120x256x2</w:t>
+      </w:r>
+    </w:p>
+    <w:p/>
     <w:sectPr>
       <w:pgSz w:w="12240" w:h="15840"/>
       <w:pgMar w:top="1440" w:right="1440" w:bottom="1440" w:left="1440" w:header="720" w:footer="720" w:gutter="0"/>

</xml_diff>